<commit_message>
Added model selection functionality in the API
</commit_message>
<xml_diff>
--- a/report.docx
+++ b/report.docx
@@ -114,7 +114,6 @@
                 <w:color w:val="000000" w:themeColor="text1"/>
                 <w:sz w:val="28"/>
                 <w:szCs w:val="28"/>
-                <w:lang w:val="en-US"/>
               </w:rPr>
             </w:pPr>
             <w:r>
@@ -158,7 +157,6 @@
                 <w:color w:val="000000" w:themeColor="text1"/>
                 <w:sz w:val="28"/>
                 <w:szCs w:val="28"/>
-                <w:lang w:val="en-US"/>
               </w:rPr>
               <w:t>:</w:t>
             </w:r>
@@ -182,7 +180,6 @@
                 <w:rFonts w:cstheme="minorHAnsi"/>
                 <w:sz w:val="28"/>
                 <w:szCs w:val="28"/>
-                <w:lang w:val="en-US"/>
               </w:rPr>
               <w:t>{{doctor}}</w:t>
             </w:r>
@@ -200,7 +197,6 @@
                 <w:rFonts w:cstheme="minorHAnsi"/>
                 <w:sz w:val="28"/>
                 <w:szCs w:val="28"/>
-                <w:lang w:val="en-US"/>
               </w:rPr>
             </w:pPr>
             <w:r>
@@ -222,7 +218,6 @@
                 <w:color w:val="3E3E3E"/>
                 <w:sz w:val="28"/>
                 <w:szCs w:val="28"/>
-                <w:lang w:val="en-US"/>
               </w:rPr>
               <w:t>:</w:t>
             </w:r>
@@ -239,37 +234,15 @@
                 <w:rFonts w:cstheme="minorHAnsi"/>
                 <w:sz w:val="28"/>
                 <w:szCs w:val="28"/>
-                <w:lang w:val="en-US"/>
-              </w:rPr>
-            </w:pPr>
-            <w:r>
-              <w:rPr>
-                <w:rFonts w:cstheme="minorHAnsi"/>
-                <w:sz w:val="28"/>
-                <w:szCs w:val="28"/>
-                <w:lang w:val="en-US"/>
-              </w:rPr>
-              <w:t>{{Date</w:t>
-            </w:r>
-            <w:proofErr w:type="gramStart"/>
-            <w:r>
-              <w:rPr>
-                <w:rFonts w:cstheme="minorHAnsi"/>
-                <w:sz w:val="28"/>
-                <w:szCs w:val="28"/>
-                <w:lang w:val="en-US"/>
-              </w:rPr>
-              <w:t>}:format</w:t>
-            </w:r>
-            <w:proofErr w:type="gramEnd"/>
-            <w:r>
-              <w:rPr>
-                <w:rFonts w:cstheme="minorHAnsi"/>
-                <w:sz w:val="28"/>
-                <w:szCs w:val="28"/>
-                <w:lang w:val="en-US"/>
-              </w:rPr>
-              <w:t>(</w:t>
+              </w:rPr>
+            </w:pPr>
+            <w:r>
+              <w:rPr>
+                <w:rFonts w:cstheme="minorHAnsi"/>
+                <w:sz w:val="28"/>
+                <w:szCs w:val="28"/>
+              </w:rPr>
+              <w:t>{{</w:t>
             </w:r>
             <w:proofErr w:type="spellStart"/>
             <w:r>
@@ -277,9 +250,8 @@
                 <w:rFonts w:cstheme="minorHAnsi"/>
                 <w:sz w:val="28"/>
                 <w:szCs w:val="28"/>
-                <w:lang w:val="en-US"/>
-              </w:rPr>
-              <w:t>dd.MM.yyyy</w:t>
+              </w:rPr>
+              <w:t>visit_date</w:t>
             </w:r>
             <w:proofErr w:type="spellEnd"/>
             <w:r>
@@ -287,9 +259,8 @@
                 <w:rFonts w:cstheme="minorHAnsi"/>
                 <w:sz w:val="28"/>
                 <w:szCs w:val="28"/>
-                <w:lang w:val="en-US"/>
-              </w:rPr>
-              <w:t>)}</w:t>
+              </w:rPr>
+              <w:t>}}</w:t>
             </w:r>
           </w:p>
         </w:tc>
@@ -309,7 +280,6 @@
                 <w:color w:val="000000" w:themeColor="text1"/>
                 <w:sz w:val="28"/>
                 <w:szCs w:val="28"/>
-                <w:lang w:val="en-US"/>
               </w:rPr>
             </w:pPr>
             <w:r>
@@ -331,7 +301,6 @@
                 <w:color w:val="000000" w:themeColor="text1"/>
                 <w:sz w:val="28"/>
                 <w:szCs w:val="28"/>
-                <w:lang w:val="en-US"/>
               </w:rPr>
               <w:t>:</w:t>
             </w:r>
@@ -354,7 +323,6 @@
                 <w:rFonts w:cstheme="minorHAnsi"/>
                 <w:sz w:val="28"/>
                 <w:szCs w:val="28"/>
-                <w:lang w:val="en-US"/>
               </w:rPr>
               <w:t>{{specialization}}</w:t>
             </w:r>
@@ -468,7 +436,6 @@
                 <w:color w:val="3E3E3E"/>
                 <w:sz w:val="28"/>
                 <w:szCs w:val="28"/>
-                <w:lang w:val="en-US"/>
               </w:rPr>
             </w:pPr>
             <w:r>
@@ -512,7 +479,6 @@
                 <w:color w:val="3E3E3E"/>
                 <w:sz w:val="28"/>
                 <w:szCs w:val="28"/>
-                <w:lang w:val="en-US"/>
               </w:rPr>
               <w:t>:</w:t>
             </w:r>
@@ -535,7 +501,6 @@
                 <w:rFonts w:cstheme="minorHAnsi"/>
                 <w:sz w:val="28"/>
                 <w:szCs w:val="28"/>
-                <w:lang w:val="en-US"/>
               </w:rPr>
               <w:t>{{patient}}</w:t>
             </w:r>
@@ -556,7 +521,6 @@
                 <w:color w:val="3E3E3E"/>
                 <w:sz w:val="28"/>
                 <w:szCs w:val="28"/>
-                <w:lang w:val="en-US"/>
               </w:rPr>
             </w:pPr>
             <w:r>
@@ -578,7 +542,6 @@
                 <w:color w:val="3E3E3E"/>
                 <w:sz w:val="28"/>
                 <w:szCs w:val="28"/>
-                <w:lang w:val="en-US"/>
               </w:rPr>
               <w:t>:</w:t>
             </w:r>
@@ -595,15 +558,13 @@
                 <w:rFonts w:cstheme="minorHAnsi"/>
                 <w:sz w:val="28"/>
                 <w:szCs w:val="28"/>
-                <w:lang w:val="en-US"/>
-              </w:rPr>
-            </w:pPr>
-            <w:r>
-              <w:rPr>
-                <w:rFonts w:cstheme="minorHAnsi"/>
-                <w:sz w:val="28"/>
-                <w:szCs w:val="28"/>
-                <w:lang w:val="en-US"/>
+              </w:rPr>
+            </w:pPr>
+            <w:r>
+              <w:rPr>
+                <w:rFonts w:cstheme="minorHAnsi"/>
+                <w:sz w:val="28"/>
+                <w:szCs w:val="28"/>
               </w:rPr>
               <w:t>{{</w:t>
             </w:r>
@@ -613,59 +574,17 @@
                 <w:rFonts w:cstheme="minorHAnsi"/>
                 <w:sz w:val="28"/>
                 <w:szCs w:val="28"/>
-                <w:lang w:val="en-US"/>
-              </w:rPr>
-              <w:t>Date</w:t>
-            </w:r>
-            <w:r>
-              <w:rPr>
-                <w:rFonts w:cstheme="minorHAnsi"/>
-                <w:sz w:val="28"/>
-                <w:szCs w:val="28"/>
-                <w:lang w:val="en-US"/>
-              </w:rPr>
-              <w:t>Bd</w:t>
+              </w:rPr>
+              <w:t>birth_date</w:t>
             </w:r>
             <w:proofErr w:type="spellEnd"/>
-            <w:proofErr w:type="gramStart"/>
-            <w:r>
-              <w:rPr>
-                <w:rFonts w:cstheme="minorHAnsi"/>
-                <w:sz w:val="28"/>
-                <w:szCs w:val="28"/>
-                <w:lang w:val="en-US"/>
-              </w:rPr>
-              <w:t>}:format</w:t>
-            </w:r>
-            <w:proofErr w:type="gramEnd"/>
-            <w:r>
-              <w:rPr>
-                <w:rFonts w:cstheme="minorHAnsi"/>
-                <w:sz w:val="28"/>
-                <w:szCs w:val="28"/>
-                <w:lang w:val="en-US"/>
-              </w:rPr>
-              <w:t>(</w:t>
-            </w:r>
-            <w:proofErr w:type="spellStart"/>
-            <w:r>
-              <w:rPr>
-                <w:rFonts w:cstheme="minorHAnsi"/>
-                <w:sz w:val="28"/>
-                <w:szCs w:val="28"/>
-                <w:lang w:val="en-US"/>
-              </w:rPr>
-              <w:t>dd.MM.yyyy</w:t>
-            </w:r>
-            <w:proofErr w:type="spellEnd"/>
-            <w:r>
-              <w:rPr>
-                <w:rFonts w:cstheme="minorHAnsi"/>
-                <w:sz w:val="28"/>
-                <w:szCs w:val="28"/>
-                <w:lang w:val="en-US"/>
-              </w:rPr>
-              <w:t>)}</w:t>
+            <w:r>
+              <w:rPr>
+                <w:rFonts w:cstheme="minorHAnsi"/>
+                <w:sz w:val="28"/>
+                <w:szCs w:val="28"/>
+              </w:rPr>
+              <w:t>}}</w:t>
             </w:r>
           </w:p>
         </w:tc>
@@ -685,7 +604,6 @@
                 <w:color w:val="3E3E3E"/>
                 <w:sz w:val="28"/>
                 <w:szCs w:val="28"/>
-                <w:lang w:val="en-US"/>
               </w:rPr>
             </w:pPr>
             <w:r>
@@ -740,7 +658,6 @@
                 <w:color w:val="3E3E3E"/>
                 <w:sz w:val="28"/>
                 <w:szCs w:val="28"/>
-                <w:lang w:val="en-US"/>
               </w:rPr>
               <w:t>:</w:t>
             </w:r>
@@ -756,15 +673,13 @@
                 <w:rFonts w:cstheme="minorHAnsi"/>
                 <w:sz w:val="28"/>
                 <w:szCs w:val="28"/>
-                <w:lang w:val="en-US"/>
-              </w:rPr>
-            </w:pPr>
-            <w:r>
-              <w:rPr>
-                <w:rFonts w:cstheme="minorHAnsi"/>
-                <w:sz w:val="28"/>
-                <w:szCs w:val="28"/>
-                <w:lang w:val="en-US"/>
+              </w:rPr>
+            </w:pPr>
+            <w:r>
+              <w:rPr>
+                <w:rFonts w:cstheme="minorHAnsi"/>
+                <w:sz w:val="28"/>
+                <w:szCs w:val="28"/>
               </w:rPr>
               <w:t>{{</w:t>
             </w:r>
@@ -774,7 +689,6 @@
                 <w:rFonts w:cstheme="minorHAnsi"/>
                 <w:sz w:val="28"/>
                 <w:szCs w:val="28"/>
-                <w:lang w:val="en-US"/>
               </w:rPr>
               <w:t>med</w:t>
             </w:r>
@@ -783,7 +697,6 @@
                 <w:rFonts w:cstheme="minorHAnsi"/>
                 <w:sz w:val="28"/>
                 <w:szCs w:val="28"/>
-                <w:lang w:val="en-US"/>
               </w:rPr>
               <w:t>Number</w:t>
             </w:r>
@@ -793,7 +706,6 @@
                 <w:rFonts w:cstheme="minorHAnsi"/>
                 <w:sz w:val="28"/>
                 <w:szCs w:val="28"/>
-                <w:lang w:val="en-US"/>
               </w:rPr>
               <w:t>}}</w:t>
             </w:r>
@@ -814,7 +726,6 @@
                 <w:color w:val="3E3E3E"/>
                 <w:sz w:val="28"/>
                 <w:szCs w:val="28"/>
-                <w:lang w:val="en-US"/>
               </w:rPr>
             </w:pPr>
             <w:r>
@@ -836,7 +747,6 @@
                 <w:color w:val="3E3E3E"/>
                 <w:sz w:val="28"/>
                 <w:szCs w:val="28"/>
-                <w:lang w:val="en-US"/>
               </w:rPr>
               <w:t>:</w:t>
             </w:r>
@@ -852,15 +762,13 @@
                 <w:rFonts w:cstheme="minorHAnsi"/>
                 <w:sz w:val="28"/>
                 <w:szCs w:val="28"/>
-                <w:lang w:val="en-US"/>
-              </w:rPr>
-            </w:pPr>
-            <w:r>
-              <w:rPr>
-                <w:rFonts w:cstheme="minorHAnsi"/>
-                <w:sz w:val="28"/>
-                <w:szCs w:val="28"/>
-                <w:lang w:val="en-US"/>
+              </w:rPr>
+            </w:pPr>
+            <w:r>
+              <w:rPr>
+                <w:rFonts w:cstheme="minorHAnsi"/>
+                <w:sz w:val="28"/>
+                <w:szCs w:val="28"/>
               </w:rPr>
               <w:t>{{</w:t>
             </w:r>
@@ -870,7 +778,6 @@
                 <w:rFonts w:cstheme="minorHAnsi"/>
                 <w:sz w:val="28"/>
                 <w:szCs w:val="28"/>
-                <w:lang w:val="en-US"/>
               </w:rPr>
               <w:t>ihi</w:t>
             </w:r>
@@ -880,7 +787,6 @@
                 <w:rFonts w:cstheme="minorHAnsi"/>
                 <w:sz w:val="28"/>
                 <w:szCs w:val="28"/>
-                <w:lang w:val="en-US"/>
               </w:rPr>
               <w:t>}}</w:t>
             </w:r>
@@ -902,7 +808,6 @@
                 <w:color w:val="3E3E3E"/>
                 <w:sz w:val="28"/>
                 <w:szCs w:val="28"/>
-                <w:lang w:val="en-US"/>
               </w:rPr>
             </w:pPr>
             <w:r>
@@ -924,7 +829,6 @@
                 <w:color w:val="3E3E3E"/>
                 <w:sz w:val="28"/>
                 <w:szCs w:val="28"/>
-                <w:lang w:val="en-US"/>
               </w:rPr>
               <w:t>:</w:t>
             </w:r>
@@ -947,7 +851,6 @@
                 <w:rFonts w:cstheme="minorHAnsi"/>
                 <w:sz w:val="28"/>
                 <w:szCs w:val="28"/>
-                <w:lang w:val="en-US"/>
               </w:rPr>
               <w:t>{{</w:t>
             </w:r>
@@ -957,7 +860,6 @@
                 <w:rFonts w:cstheme="minorHAnsi"/>
                 <w:sz w:val="28"/>
                 <w:szCs w:val="28"/>
-                <w:lang w:val="en-US"/>
               </w:rPr>
               <w:t>patientPhone</w:t>
             </w:r>
@@ -967,7 +869,6 @@
                 <w:rFonts w:cstheme="minorHAnsi"/>
                 <w:sz w:val="28"/>
                 <w:szCs w:val="28"/>
-                <w:lang w:val="en-US"/>
               </w:rPr>
               <w:t>}}</w:t>
             </w:r>
@@ -985,7 +886,6 @@
                 <w:rFonts w:cstheme="minorHAnsi"/>
                 <w:sz w:val="28"/>
                 <w:szCs w:val="28"/>
-                <w:lang w:val="en-US"/>
               </w:rPr>
             </w:pPr>
             <w:r>
@@ -1007,7 +907,6 @@
                 <w:color w:val="3E3E3E"/>
                 <w:sz w:val="28"/>
                 <w:szCs w:val="28"/>
-                <w:lang w:val="en-US"/>
               </w:rPr>
               <w:t>:</w:t>
             </w:r>
@@ -1023,15 +922,13 @@
                 <w:rFonts w:cstheme="minorHAnsi"/>
                 <w:sz w:val="28"/>
                 <w:szCs w:val="28"/>
-                <w:lang w:val="en-US"/>
-              </w:rPr>
-            </w:pPr>
-            <w:r>
-              <w:rPr>
-                <w:rFonts w:cstheme="minorHAnsi"/>
-                <w:sz w:val="28"/>
-                <w:szCs w:val="28"/>
-                <w:lang w:val="en-US"/>
+              </w:rPr>
+            </w:pPr>
+            <w:r>
+              <w:rPr>
+                <w:rFonts w:cstheme="minorHAnsi"/>
+                <w:sz w:val="28"/>
+                <w:szCs w:val="28"/>
               </w:rPr>
               <w:t>{{email}}</w:t>
             </w:r>
@@ -1051,6 +948,30 @@
           <w:szCs w:val="32"/>
         </w:rPr>
       </w:pPr>
+    </w:p>
+    <w:p>
+      <w:pPr>
+        <w:spacing w:after="0" w:line="360" w:lineRule="auto"/>
+        <w:rPr>
+          <w:rFonts w:cstheme="minorHAnsi"/>
+          <w:b/>
+          <w:bCs/>
+          <w:color w:val="808080" w:themeColor="background1" w:themeShade="80"/>
+          <w:sz w:val="32"/>
+          <w:szCs w:val="32"/>
+        </w:rPr>
+      </w:pPr>
+      <w:r>
+        <w:rPr>
+          <w:rFonts w:cstheme="minorHAnsi"/>
+          <w:b/>
+          <w:bCs/>
+          <w:color w:val="2A7B57"/>
+          <w:sz w:val="32"/>
+          <w:szCs w:val="32"/>
+        </w:rPr>
+        <w:t>Medical History</w:t>
+      </w:r>
     </w:p>
     <w:tbl>
       <w:tblPr>
@@ -1079,6 +1000,213 @@
               <w:spacing w:line="360" w:lineRule="auto"/>
               <w:rPr>
                 <w:rFonts w:cstheme="minorHAnsi"/>
+                <w:sz w:val="24"/>
+                <w:szCs w:val="24"/>
+              </w:rPr>
+            </w:pPr>
+            <w:r>
+              <w:rPr>
+                <w:rFonts w:cstheme="minorHAnsi"/>
+                <w:sz w:val="24"/>
+                <w:szCs w:val="24"/>
+              </w:rPr>
+              <w:t>{{</w:t>
+            </w:r>
+            <w:proofErr w:type="spellStart"/>
+            <w:r>
+              <w:rPr>
+                <w:rFonts w:cstheme="minorHAnsi"/>
+                <w:sz w:val="24"/>
+                <w:szCs w:val="24"/>
+              </w:rPr>
+              <w:t>medical_history</w:t>
+            </w:r>
+            <w:proofErr w:type="spellEnd"/>
+            <w:r>
+              <w:rPr>
+                <w:rFonts w:cstheme="minorHAnsi"/>
+                <w:sz w:val="24"/>
+                <w:szCs w:val="24"/>
+              </w:rPr>
+              <w:t>}}</w:t>
+            </w:r>
+          </w:p>
+          <w:p>
+            <w:pPr>
+              <w:spacing w:line="360" w:lineRule="auto"/>
+              <w:rPr>
+                <w:rFonts w:cstheme="minorHAnsi"/>
+                <w:sz w:val="24"/>
+                <w:szCs w:val="24"/>
+              </w:rPr>
+            </w:pPr>
+          </w:p>
+        </w:tc>
+      </w:tr>
+      <w:tr>
+        <w:tc>
+          <w:tcPr>
+            <w:tcW w:w="9322" w:type="dxa"/>
+          </w:tcPr>
+          <w:p>
+            <w:pPr>
+              <w:spacing w:line="360" w:lineRule="auto"/>
+              <w:rPr>
+                <w:rFonts w:cstheme="minorHAnsi"/>
+                <w:b/>
+                <w:bCs/>
+                <w:color w:val="2A7B57"/>
+                <w:sz w:val="32"/>
+                <w:szCs w:val="32"/>
+              </w:rPr>
+            </w:pPr>
+            <w:r>
+              <w:rPr>
+                <w:rFonts w:cstheme="minorHAnsi"/>
+                <w:b/>
+                <w:bCs/>
+                <w:color w:val="2A7B57"/>
+                <w:sz w:val="32"/>
+                <w:szCs w:val="32"/>
+              </w:rPr>
+              <w:t>Medical Assessment</w:t>
+            </w:r>
+          </w:p>
+          <w:p>
+            <w:pPr>
+              <w:spacing w:line="360" w:lineRule="auto"/>
+              <w:rPr>
+                <w:rFonts w:cstheme="minorHAnsi"/>
+                <w:b/>
+                <w:bCs/>
+                <w:color w:val="3E3E3E"/>
+                <w:sz w:val="28"/>
+                <w:szCs w:val="28"/>
+              </w:rPr>
+            </w:pPr>
+            <w:r>
+              <w:rPr>
+                <w:rFonts w:cstheme="minorHAnsi"/>
+                <w:sz w:val="24"/>
+                <w:szCs w:val="24"/>
+              </w:rPr>
+              <w:t>{{assessment}}</w:t>
+            </w:r>
+          </w:p>
+        </w:tc>
+      </w:tr>
+      <w:tr>
+        <w:tc>
+          <w:tcPr>
+            <w:tcW w:w="9322" w:type="dxa"/>
+          </w:tcPr>
+          <w:p>
+            <w:pPr>
+              <w:spacing w:line="360" w:lineRule="auto"/>
+              <w:rPr>
+                <w:rFonts w:cstheme="minorHAnsi"/>
+                <w:b/>
+                <w:bCs/>
+                <w:color w:val="2A7B57"/>
+                <w:sz w:val="32"/>
+                <w:szCs w:val="32"/>
+              </w:rPr>
+            </w:pPr>
+          </w:p>
+          <w:p>
+            <w:pPr>
+              <w:spacing w:line="360" w:lineRule="auto"/>
+              <w:rPr>
+                <w:rFonts w:cstheme="minorHAnsi"/>
+                <w:b/>
+                <w:bCs/>
+                <w:color w:val="2A7B57"/>
+                <w:sz w:val="32"/>
+                <w:szCs w:val="32"/>
+              </w:rPr>
+            </w:pPr>
+            <w:r>
+              <w:rPr>
+                <w:rFonts w:cstheme="minorHAnsi"/>
+                <w:b/>
+                <w:bCs/>
+                <w:color w:val="2A7B57"/>
+                <w:sz w:val="32"/>
+                <w:szCs w:val="32"/>
+              </w:rPr>
+              <w:t>Diagnosis</w:t>
+            </w:r>
+          </w:p>
+        </w:tc>
+      </w:tr>
+      <w:tr>
+        <w:tc>
+          <w:tcPr>
+            <w:tcW w:w="9322" w:type="dxa"/>
+          </w:tcPr>
+          <w:p>
+            <w:pPr>
+              <w:spacing w:line="360" w:lineRule="auto"/>
+              <w:rPr>
+                <w:rFonts w:cstheme="minorHAnsi"/>
+                <w:b/>
+                <w:bCs/>
+                <w:color w:val="3E3E3E"/>
+                <w:sz w:val="28"/>
+                <w:szCs w:val="28"/>
+              </w:rPr>
+            </w:pPr>
+            <w:r>
+              <w:rPr>
+                <w:rFonts w:cstheme="minorHAnsi"/>
+                <w:sz w:val="24"/>
+                <w:szCs w:val="24"/>
+              </w:rPr>
+              <w:t>{{</w:t>
+            </w:r>
+            <w:r>
+              <w:rPr>
+                <w:rFonts w:cstheme="minorHAnsi"/>
+                <w:sz w:val="24"/>
+                <w:szCs w:val="24"/>
+                <w:lang w:val="en-GB"/>
+              </w:rPr>
+              <w:t>diagnosis</w:t>
+            </w:r>
+            <w:r>
+              <w:rPr>
+                <w:rFonts w:cstheme="minorHAnsi"/>
+                <w:sz w:val="24"/>
+                <w:szCs w:val="24"/>
+              </w:rPr>
+              <w:t>}}</w:t>
+            </w:r>
+          </w:p>
+        </w:tc>
+      </w:tr>
+      <w:tr>
+        <w:tc>
+          <w:tcPr>
+            <w:tcW w:w="9322" w:type="dxa"/>
+          </w:tcPr>
+          <w:p>
+            <w:pPr>
+              <w:spacing w:line="360" w:lineRule="auto"/>
+              <w:rPr>
+                <w:rFonts w:cstheme="minorHAnsi"/>
+                <w:b/>
+                <w:bCs/>
+                <w:color w:val="2A7B57"/>
+                <w:sz w:val="32"/>
+                <w:szCs w:val="32"/>
+              </w:rPr>
+            </w:pPr>
+          </w:p>
+          <w:p>
+            <w:pPr>
+              <w:spacing w:line="360" w:lineRule="auto"/>
+              <w:rPr>
+                <w:rFonts w:cstheme="minorHAnsi"/>
                 <w:b/>
                 <w:bCs/>
                 <w:color w:val="808080" w:themeColor="background1" w:themeShade="80"/>
@@ -1095,7 +1223,7 @@
                 <w:sz w:val="32"/>
                 <w:szCs w:val="32"/>
               </w:rPr>
-              <w:t>Assessment</w:t>
+              <w:t>Prescription</w:t>
             </w:r>
           </w:p>
         </w:tc>
@@ -1110,9 +1238,6 @@
               <w:spacing w:line="360" w:lineRule="auto"/>
               <w:rPr>
                 <w:rFonts w:cstheme="minorHAnsi"/>
-                <w:b/>
-                <w:bCs/>
-                <w:color w:val="3E3E3E"/>
                 <w:sz w:val="28"/>
                 <w:szCs w:val="28"/>
               </w:rPr>
@@ -1122,84 +1247,6 @@
                 <w:rFonts w:cstheme="minorHAnsi"/>
                 <w:sz w:val="24"/>
                 <w:szCs w:val="24"/>
-                <w:lang w:val="en-US"/>
-              </w:rPr>
-              <w:t>{{</w:t>
-            </w:r>
-            <w:r>
-              <w:rPr>
-                <w:rFonts w:cstheme="minorHAnsi"/>
-                <w:sz w:val="24"/>
-                <w:szCs w:val="24"/>
-              </w:rPr>
-              <w:t>assessment</w:t>
-            </w:r>
-            <w:r>
-              <w:rPr>
-                <w:rFonts w:cstheme="minorHAnsi"/>
-                <w:sz w:val="24"/>
-                <w:szCs w:val="24"/>
-                <w:lang w:val="en-US"/>
-              </w:rPr>
-              <w:t>}}</w:t>
-            </w:r>
-          </w:p>
-        </w:tc>
-      </w:tr>
-      <w:tr>
-        <w:tc>
-          <w:tcPr>
-            <w:tcW w:w="9322" w:type="dxa"/>
-          </w:tcPr>
-          <w:p>
-            <w:pPr>
-              <w:spacing w:line="360" w:lineRule="auto"/>
-              <w:rPr>
-                <w:rFonts w:cstheme="minorHAnsi"/>
-                <w:b/>
-                <w:bCs/>
-                <w:color w:val="2A7B57"/>
-                <w:sz w:val="32"/>
-                <w:szCs w:val="32"/>
-              </w:rPr>
-            </w:pPr>
-            <w:r>
-              <w:rPr>
-                <w:rFonts w:cstheme="minorHAnsi"/>
-                <w:b/>
-                <w:bCs/>
-                <w:color w:val="2A7B57"/>
-                <w:sz w:val="32"/>
-                <w:szCs w:val="32"/>
-              </w:rPr>
-              <w:t>Diagnosis</w:t>
-            </w:r>
-          </w:p>
-        </w:tc>
-      </w:tr>
-      <w:tr>
-        <w:tc>
-          <w:tcPr>
-            <w:tcW w:w="9322" w:type="dxa"/>
-          </w:tcPr>
-          <w:p>
-            <w:pPr>
-              <w:spacing w:line="360" w:lineRule="auto"/>
-              <w:rPr>
-                <w:rFonts w:cstheme="minorHAnsi"/>
-                <w:b/>
-                <w:bCs/>
-                <w:color w:val="3E3E3E"/>
-                <w:sz w:val="28"/>
-                <w:szCs w:val="28"/>
-              </w:rPr>
-            </w:pPr>
-            <w:r>
-              <w:rPr>
-                <w:rFonts w:cstheme="minorHAnsi"/>
-                <w:sz w:val="24"/>
-                <w:szCs w:val="24"/>
-                <w:lang w:val="en-US"/>
               </w:rPr>
               <w:t>{{</w:t>
             </w:r>
@@ -1210,90 +1257,13 @@
                 <w:szCs w:val="24"/>
                 <w:lang w:val="en-GB"/>
               </w:rPr>
-              <w:t>diagnosis</w:t>
+              <w:t>prescription</w:t>
             </w:r>
             <w:r>
               <w:rPr>
                 <w:rFonts w:cstheme="minorHAnsi"/>
                 <w:sz w:val="24"/>
                 <w:szCs w:val="24"/>
-                <w:lang w:val="en-US"/>
-              </w:rPr>
-              <w:t>}}</w:t>
-            </w:r>
-          </w:p>
-        </w:tc>
-      </w:tr>
-      <w:tr>
-        <w:tc>
-          <w:tcPr>
-            <w:tcW w:w="9322" w:type="dxa"/>
-          </w:tcPr>
-          <w:p>
-            <w:pPr>
-              <w:spacing w:line="360" w:lineRule="auto"/>
-              <w:rPr>
-                <w:rFonts w:cstheme="minorHAnsi"/>
-                <w:b/>
-                <w:bCs/>
-                <w:color w:val="808080" w:themeColor="background1" w:themeShade="80"/>
-                <w:sz w:val="32"/>
-                <w:szCs w:val="32"/>
-              </w:rPr>
-            </w:pPr>
-            <w:r>
-              <w:rPr>
-                <w:rFonts w:cstheme="minorHAnsi"/>
-                <w:b/>
-                <w:bCs/>
-                <w:color w:val="2A7B57"/>
-                <w:sz w:val="32"/>
-                <w:szCs w:val="32"/>
-              </w:rPr>
-              <w:t>Prescription</w:t>
-            </w:r>
-          </w:p>
-        </w:tc>
-      </w:tr>
-      <w:tr>
-        <w:tc>
-          <w:tcPr>
-            <w:tcW w:w="9322" w:type="dxa"/>
-          </w:tcPr>
-          <w:p>
-            <w:pPr>
-              <w:spacing w:line="360" w:lineRule="auto"/>
-              <w:rPr>
-                <w:rFonts w:cstheme="minorHAnsi"/>
-                <w:sz w:val="28"/>
-                <w:szCs w:val="28"/>
-                <w:lang w:val="en-US"/>
-              </w:rPr>
-            </w:pPr>
-            <w:r>
-              <w:rPr>
-                <w:rFonts w:cstheme="minorHAnsi"/>
-                <w:sz w:val="24"/>
-                <w:szCs w:val="24"/>
-                <w:lang w:val="en-US"/>
-              </w:rPr>
-              <w:t>{{</w:t>
-            </w:r>
-            <w:r>
-              <w:rPr>
-                <w:rFonts w:cstheme="minorHAnsi"/>
-                <w:sz w:val="24"/>
-                <w:szCs w:val="24"/>
-                <w:lang w:val="en-GB"/>
-              </w:rPr>
-              <w:t>prescription</w:t>
-            </w:r>
-            <w:r>
-              <w:rPr>
-                <w:rFonts w:cstheme="minorHAnsi"/>
-                <w:sz w:val="24"/>
-                <w:szCs w:val="24"/>
-                <w:lang w:val="en-US"/>
               </w:rPr>
               <w:t>}}</w:t>
             </w:r>
@@ -1538,7 +1508,23 @@
         <w:rFonts w:cstheme="minorHAnsi"/>
         <w:color w:val="0F0F0F"/>
       </w:rPr>
-      <w:t>123 Harmony Street Sunnyville, CA 90210 USA</w:t>
+      <w:t xml:space="preserve">123 Harmony Street </w:t>
+    </w:r>
+    <w:proofErr w:type="spellStart"/>
+    <w:r>
+      <w:rPr>
+        <w:rFonts w:cstheme="minorHAnsi"/>
+        <w:color w:val="0F0F0F"/>
+      </w:rPr>
+      <w:t>Sunnyville</w:t>
+    </w:r>
+    <w:proofErr w:type="spellEnd"/>
+    <w:r>
+      <w:rPr>
+        <w:rFonts w:cstheme="minorHAnsi"/>
+        <w:color w:val="0F0F0F"/>
+      </w:rPr>
+      <w:t>, CA 90210 USA</w:t>
     </w:r>
   </w:p>
 </w:hdr>
@@ -1553,7 +1539,7 @@
         <w:kern w:val="2"/>
         <w:sz w:val="22"/>
         <w:szCs w:val="22"/>
-        <w:lang w:eastAsia="en-US" w:bidi="ar-SA"/>
+        <w:lang w:val="en-US" w:eastAsia="en-US" w:bidi="ar-SA"/>
         <w14:ligatures w14:val="standardContextual"/>
       </w:rPr>
     </w:rPrDefault>

</xml_diff>